<commit_message>
added new line plots
</commit_message>
<xml_diff>
--- a/thesis/thesis.docx
+++ b/thesis/thesis.docx
@@ -22,7 +22,15 @@
         </w:rPr>
       </w:pPr>
       <w:r>
-        <w:t>Haotian Liu (under supervision of Dr. Adele Plunkett)</w:t>
+        <w:t xml:space="preserve">Haotian Liu (under supervision of </w:t>
+      </w:r>
+      <w:proofErr w:type="spellStart"/>
+      <w:r>
+        <w:t>Dr.</w:t>
+      </w:r>
+      <w:proofErr w:type="spellEnd"/>
+      <w:r>
+        <w:t xml:space="preserve"> Adele Plunkett)</w:t>
       </w:r>
       <w:r>
         <w:rPr>
@@ -199,7 +207,31 @@
         <w:rPr>
           <w:noProof/>
         </w:rPr>
-        <w:t>his thesis studies the chemistry property of a recently discovered hot corino object, CARMA-7 in the Serpen South region. CARMA-7 is one of the 15 hot corinoes discovered so far and has a high degree of chemical richness and traces of possible bipolar molecular outflow. This thesis will list molecular line identification results from 6 spectral windows from ALMA observations in 2016 (?) and will attempt to discuss possible structure of the source.</w:t>
+        <w:t xml:space="preserve">his thesis studies the chemistry property of a recently discovered </w:t>
+      </w:r>
+      <w:r>
+        <w:rPr>
+          <w:noProof/>
+        </w:rPr>
+        <w:t>hot corino-like protostar</w:t>
+      </w:r>
+      <w:r>
+        <w:rPr>
+          <w:noProof/>
+        </w:rPr>
+        <w:t>, CARMA-7 in the Serpen South region. CARMA-7 is one of the 15</w:t>
+      </w:r>
+      <w:r>
+        <w:rPr>
+          <w:noProof/>
+        </w:rPr>
+        <w:t xml:space="preserve"> [C]</w:t>
+      </w:r>
+      <w:r>
+        <w:rPr>
+          <w:noProof/>
+        </w:rPr>
+        <w:t xml:space="preserve"> hot corinoes discovered so far and has a high degree of chemical richness and traces of possible bipolar molecular outflow. This thesis will list molecular line identification results from 6 spectral windows from ALMA observations in 2016 (?) and will attempt to discuss possible structure of the source.</w:t>
       </w:r>
     </w:p>
     <w:p>
@@ -271,7 +303,19 @@
         <w:rPr>
           <w:noProof/>
         </w:rPr>
-        <w:t xml:space="preserve">A set of ALMA observation was conducted in 6 spectral windows with different rest frequencies and frequency ranges. </w:t>
+        <w:t xml:space="preserve">The ALMA observation on CARMA-7 is divided into 6 spectral windows, each with a rest frequency (GHz) </w:t>
+      </w:r>
+      <w:r>
+        <w:rPr>
+          <w:noProof/>
+        </w:rPr>
+        <w:t xml:space="preserve">but same VLSR of 8.0 km/s. </w:t>
+      </w:r>
+      <w:r>
+        <w:rPr>
+          <w:noProof/>
+        </w:rPr>
+        <w:t xml:space="preserve"> </w:t>
       </w:r>
     </w:p>
     <w:p>
@@ -339,7 +383,67 @@
         <w:rPr>
           <w:noProof/>
         </w:rPr>
-        <w:t xml:space="preserve">To accurately identify all emission lines from all 6 spectral windows, a variety of substraction and molecular line identification methods were attempted. These methods including STATCONT, CASA ADMIT and XCLASS. A suite of Python programs were also developed to aid visualization of a .fits cube. </w:t>
+        <w:t>To accurately identify all emission lines from all 6 spectral windows, a variety of</w:t>
+      </w:r>
+      <w:r>
+        <w:rPr>
+          <w:noProof/>
+        </w:rPr>
+        <w:t xml:space="preserve"> continuum</w:t>
+      </w:r>
+      <w:r>
+        <w:rPr>
+          <w:noProof/>
+        </w:rPr>
+        <w:t xml:space="preserve"> substraction and molecular line identification </w:t>
+      </w:r>
+      <w:r>
+        <w:rPr>
+          <w:noProof/>
+        </w:rPr>
+        <w:t>tool</w:t>
+      </w:r>
+      <w:r>
+        <w:rPr>
+          <w:noProof/>
+        </w:rPr>
+        <w:t xml:space="preserve">s were </w:t>
+      </w:r>
+      <w:r>
+        <w:rPr>
+          <w:noProof/>
+        </w:rPr>
+        <w:t>used</w:t>
+      </w:r>
+      <w:r>
+        <w:rPr>
+          <w:noProof/>
+        </w:rPr>
+        <w:t>.</w:t>
+      </w:r>
+      <w:r>
+        <w:rPr>
+          <w:noProof/>
+        </w:rPr>
+        <w:t xml:space="preserve"> These tools include STATCONT, ADMIT (ALMA Data Mining Toolkit, integrated with CASA) and XCLASS. Raw .fits data cubes were first cropped (to eliminate impacts of the cube’s original </w:t>
+      </w:r>
+      <w:r>
+        <w:rPr>
+          <w:noProof/>
+        </w:rPr>
+        <w:t>circular shape on calculation of background rms and improve focus on center area) and continummed substrated (with noise level set to 1) with STATCONT</w:t>
+      </w:r>
+      <w:r>
+        <w:rPr>
+          <w:noProof/>
+        </w:rPr>
+        <w:t xml:space="preserve"> to produce line cubes that were ready as input file for ADMIT’s ContinuumSub and LineIdentification tasks.</w:t>
+      </w:r>
+      <w:r>
+        <w:rPr>
+          <w:noProof/>
+        </w:rPr>
+        <w:t xml:space="preserve"> The following is a sample ADMIT script used to process data cube:</w:t>
       </w:r>
     </w:p>
     <w:p>
@@ -348,6 +452,28 @@
         <w:ind w:firstLine="204"/>
         <w:rPr>
           <w:noProof/>
+          <w:lang w:val="en-US" w:eastAsia="zh-CN"/>
+        </w:rPr>
+      </w:pPr>
+      <w:r>
+        <w:rPr>
+          <w:noProof/>
+        </w:rPr>
+        <w:t xml:space="preserve">&lt;line_identification_ADMIT.py&gt; </w:t>
+      </w:r>
+      <w:r>
+        <w:rPr>
+          <w:noProof/>
+        </w:rPr>
+        <w:t xml:space="preserve"> </w:t>
+      </w:r>
+    </w:p>
+    <w:p>
+      <w:pPr>
+        <w:pStyle w:val="IOPText"/>
+        <w:ind w:firstLine="204"/>
+        <w:rPr>
+          <w:noProof/>
         </w:rPr>
       </w:pPr>
     </w:p>
@@ -387,7 +513,7 @@
           <w:sz w:val="18"/>
           <w:szCs w:val="18"/>
         </w:rPr>
-        <w:t>Results</w:t>
+        <w:t>Discussion: molecules identified</w:t>
       </w:r>
       <w:r>
         <w:rPr>
@@ -431,13 +557,900 @@
     </w:p>
     <w:p>
       <w:pPr>
-        <w:pStyle w:val="IOPH1"/>
-        <w:rPr>
-          <w:noProof/>
+        <w:pStyle w:val="IOPText"/>
+        <w:ind w:firstLine="204"/>
+        <w:rPr>
+          <w:noProof/>
+        </w:rPr>
+      </w:pPr>
+    </w:p>
+    <w:p>
+      <w:pPr>
+        <w:pStyle w:val="IOPText"/>
+        <w:ind w:firstLine="204"/>
+        <w:rPr>
+          <w:noProof/>
+        </w:rPr>
+      </w:pPr>
+    </w:p>
+    <w:p>
+      <w:pPr>
+        <w:pStyle w:val="IOPText"/>
+        <w:ind w:firstLine="204"/>
+        <w:rPr>
+          <w:noProof/>
+        </w:rPr>
+      </w:pPr>
+    </w:p>
+    <w:p>
+      <w:pPr>
+        <w:pStyle w:val="IOPText"/>
+        <w:ind w:firstLine="204"/>
+        <w:rPr>
+          <w:noProof/>
+        </w:rPr>
+      </w:pPr>
+    </w:p>
+    <w:p>
+      <w:pPr>
+        <w:pStyle w:val="IOPText"/>
+        <w:ind w:firstLine="204"/>
+        <w:rPr>
+          <w:noProof/>
+        </w:rPr>
+      </w:pPr>
+    </w:p>
+    <w:p>
+      <w:pPr>
+        <w:pStyle w:val="IOPText"/>
+        <w:ind w:firstLine="204"/>
+        <w:rPr>
+          <w:noProof/>
+        </w:rPr>
+      </w:pPr>
+    </w:p>
+    <w:p>
+      <w:pPr>
+        <w:pStyle w:val="IOPText"/>
+        <w:ind w:firstLine="204"/>
+        <w:rPr>
+          <w:noProof/>
+        </w:rPr>
+      </w:pPr>
+    </w:p>
+    <w:p>
+      <w:pPr>
+        <w:pStyle w:val="IOPText"/>
+        <w:ind w:firstLine="204"/>
+        <w:rPr>
+          <w:noProof/>
+        </w:rPr>
+      </w:pPr>
+    </w:p>
+    <w:p>
+      <w:pPr>
+        <w:pStyle w:val="IOPText"/>
+        <w:ind w:firstLine="0"/>
+        <w:rPr>
+          <w:rFonts w:cs="Times New Roman"/>
+          <w:b/>
+          <w:sz w:val="18"/>
+          <w:szCs w:val="18"/>
+        </w:rPr>
+      </w:pPr>
+      <w:r>
+        <w:rPr>
+          <w:noProof/>
+        </w:rPr>
+        <w:lastRenderedPageBreak/>
+        <mc:AlternateContent>
+          <mc:Choice Requires="wps">
+            <w:drawing>
+              <wp:anchor distT="0" distB="0" distL="114300" distR="114300" simplePos="0" relativeHeight="251663360" behindDoc="0" locked="0" layoutInCell="1" allowOverlap="1" wp14:anchorId="5EFF208A" wp14:editId="6152F083">
+                <wp:simplePos x="0" y="0"/>
+                <wp:positionH relativeFrom="column">
+                  <wp:posOffset>2540</wp:posOffset>
+                </wp:positionH>
+                <wp:positionV relativeFrom="paragraph">
+                  <wp:posOffset>6363970</wp:posOffset>
+                </wp:positionV>
+                <wp:extent cx="6405880" cy="635"/>
+                <wp:effectExtent l="0" t="0" r="0" b="0"/>
+                <wp:wrapThrough wrapText="bothSides">
+                  <wp:wrapPolygon edited="0">
+                    <wp:start x="0" y="0"/>
+                    <wp:lineTo x="0" y="21600"/>
+                    <wp:lineTo x="21600" y="21600"/>
+                    <wp:lineTo x="21600" y="0"/>
+                  </wp:wrapPolygon>
+                </wp:wrapThrough>
+                <wp:docPr id="4" name="Text Box 4"/>
+                <wp:cNvGraphicFramePr/>
+                <a:graphic xmlns:a="http://schemas.openxmlformats.org/drawingml/2006/main">
+                  <a:graphicData uri="http://schemas.microsoft.com/office/word/2010/wordprocessingShape">
+                    <wps:wsp>
+                      <wps:cNvSpPr txBox="1"/>
+                      <wps:spPr>
+                        <a:xfrm>
+                          <a:off x="0" y="0"/>
+                          <a:ext cx="6405880" cy="635"/>
+                        </a:xfrm>
+                        <a:prstGeom prst="rect">
+                          <a:avLst/>
+                        </a:prstGeom>
+                        <a:solidFill>
+                          <a:prstClr val="white"/>
+                        </a:solidFill>
+                        <a:ln>
+                          <a:noFill/>
+                        </a:ln>
+                      </wps:spPr>
+                      <wps:txbx>
+                        <w:txbxContent>
+                          <w:p>
+                            <w:pPr>
+                              <w:pStyle w:val="Caption"/>
+                              <w:rPr>
+                                <w:rFonts w:ascii="Times New Roman" w:hAnsi="Times New Roman"/>
+                                <w:i w:val="0"/>
+                                <w:iCs w:val="0"/>
+                                <w:noProof/>
+                                <w:sz w:val="20"/>
+                              </w:rPr>
+                            </w:pPr>
+                            <w:r>
+                              <w:rPr>
+                                <w:i w:val="0"/>
+                                <w:iCs w:val="0"/>
+                              </w:rPr>
+                              <w:t xml:space="preserve">Figure 2 Contoured plot (10 levels from 2 to 20 times of background </w:t>
+                            </w:r>
+                            <w:r>
+                              <w:rPr>
+                                <w:i w:val="0"/>
+                                <w:iCs w:val="0"/>
+                              </w:rPr>
+                              <w:t>noise rms</w:t>
+                            </w:r>
+                            <w:r>
+                              <w:rPr>
+                                <w:i w:val="0"/>
+                                <w:iCs w:val="0"/>
+                              </w:rPr>
+                              <w:t>)</w:t>
+                            </w:r>
+                            <w:r>
+                              <w:rPr>
+                                <w:i w:val="0"/>
+                                <w:iCs w:val="0"/>
+                              </w:rPr>
+                              <w:t xml:space="preserve"> of selected channels of spectral window 2 that shows some signs of a possible bipolar outflow feature.</w:t>
+                            </w:r>
+                          </w:p>
+                        </w:txbxContent>
+                      </wps:txbx>
+                      <wps:bodyPr rot="0" spcFirstLastPara="0" vertOverflow="overflow" horzOverflow="overflow" vert="horz" wrap="square" lIns="0" tIns="0" rIns="0" bIns="0" numCol="1" spcCol="0" rtlCol="0" fromWordArt="0" anchor="t" anchorCtr="0" forceAA="0" compatLnSpc="1">
+                        <a:prstTxWarp prst="textNoShape">
+                          <a:avLst/>
+                        </a:prstTxWarp>
+                        <a:spAutoFit/>
+                      </wps:bodyPr>
+                    </wps:wsp>
+                  </a:graphicData>
+                </a:graphic>
+              </wp:anchor>
+            </w:drawing>
+          </mc:Choice>
+          <mc:Fallback>
+            <w:pict>
+              <v:shapetype w14:anchorId="5EFF208A" id="_x0000_t202" coordsize="21600,21600" o:spt="202" path="m,l,21600r21600,l21600,xe">
+                <v:stroke joinstyle="miter"/>
+                <v:path gradientshapeok="t" o:connecttype="rect"/>
+              </v:shapetype>
+              <v:shape id="Text Box 4" o:spid="_x0000_s1026" type="#_x0000_t202" style="position:absolute;left:0;text-align:left;margin-left:.2pt;margin-top:501.1pt;width:504.4pt;height:.05pt;z-index:251663360;visibility:visible;mso-wrap-style:square;mso-wrap-distance-left:9pt;mso-wrap-distance-top:0;mso-wrap-distance-right:9pt;mso-wrap-distance-bottom:0;mso-position-horizontal:absolute;mso-position-horizontal-relative:text;mso-position-vertical:absolute;mso-position-vertical-relative:text;v-text-anchor:top" o:gfxdata="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" stroked="f">
+                <v:textbox style="mso-fit-shape-to-text:t" inset="0,0,0,0">
+                  <w:txbxContent>
+                    <w:p>
+                      <w:pPr>
+                        <w:pStyle w:val="Caption"/>
+                        <w:rPr>
+                          <w:rFonts w:ascii="Times New Roman" w:hAnsi="Times New Roman"/>
+                          <w:i w:val="0"/>
+                          <w:iCs w:val="0"/>
+                          <w:noProof/>
+                          <w:sz w:val="20"/>
+                        </w:rPr>
+                      </w:pPr>
+                      <w:r>
+                        <w:rPr>
+                          <w:i w:val="0"/>
+                          <w:iCs w:val="0"/>
+                        </w:rPr>
+                        <w:t xml:space="preserve">Figure 2 Contoured plot (10 levels from 2 to 20 times of background </w:t>
+                      </w:r>
+                      <w:r>
+                        <w:rPr>
+                          <w:i w:val="0"/>
+                          <w:iCs w:val="0"/>
+                        </w:rPr>
+                        <w:t>noise rms</w:t>
+                      </w:r>
+                      <w:r>
+                        <w:rPr>
+                          <w:i w:val="0"/>
+                          <w:iCs w:val="0"/>
+                        </w:rPr>
+                        <w:t>)</w:t>
+                      </w:r>
+                      <w:r>
+                        <w:rPr>
+                          <w:i w:val="0"/>
+                          <w:iCs w:val="0"/>
+                        </w:rPr>
+                        <w:t xml:space="preserve"> of selected channels of spectral window 2 that shows some signs of a possible bipolar outflow feature.</w:t>
+                      </w:r>
+                    </w:p>
+                  </w:txbxContent>
+                </v:textbox>
+                <w10:wrap type="through"/>
+              </v:shape>
+            </w:pict>
+          </mc:Fallback>
+        </mc:AlternateContent>
+      </w:r>
+      <w:r>
+        <w:rPr>
+          <w:noProof/>
+        </w:rPr>
+        <w:drawing>
+          <wp:anchor distT="0" distB="0" distL="114300" distR="114300" simplePos="0" relativeHeight="251661312" behindDoc="0" locked="0" layoutInCell="1" allowOverlap="1" wp14:anchorId="0CC68D03" wp14:editId="22229AA7">
+            <wp:simplePos x="0" y="0"/>
+            <wp:positionH relativeFrom="margin">
+              <wp:align>right</wp:align>
+            </wp:positionH>
+            <wp:positionV relativeFrom="paragraph">
+              <wp:posOffset>4351564</wp:posOffset>
+            </wp:positionV>
+            <wp:extent cx="6405880" cy="1955800"/>
+            <wp:effectExtent l="0" t="0" r="0" b="6350"/>
+            <wp:wrapThrough wrapText="bothSides">
+              <wp:wrapPolygon edited="0">
+                <wp:start x="0" y="0"/>
+                <wp:lineTo x="0" y="21460"/>
+                <wp:lineTo x="21519" y="21460"/>
+                <wp:lineTo x="21519" y="0"/>
+                <wp:lineTo x="0" y="0"/>
+              </wp:wrapPolygon>
+            </wp:wrapThrough>
+            <wp:docPr id="3" name="Picture 3"/>
+            <wp:cNvGraphicFramePr>
+              <a:graphicFrameLocks xmlns:a="http://schemas.openxmlformats.org/drawingml/2006/main" noChangeAspect="1"/>
+            </wp:cNvGraphicFramePr>
+            <a:graphic xmlns:a="http://schemas.openxmlformats.org/drawingml/2006/main">
+              <a:graphicData uri="http://schemas.openxmlformats.org/drawingml/2006/picture">
+                <pic:pic xmlns:pic="http://schemas.openxmlformats.org/drawingml/2006/picture">
+                  <pic:nvPicPr>
+                    <pic:cNvPr id="3" name="spw2_slices.png"/>
+                    <pic:cNvPicPr/>
+                  </pic:nvPicPr>
+                  <pic:blipFill>
+                    <a:blip r:embed="rId9">
+                      <a:extLst>
+                        <a:ext uri="{28A0092B-C50C-407E-A947-70E740481C1C}">
+                          <a14:useLocalDpi xmlns:a14="http://schemas.microsoft.com/office/drawing/2010/main" val="0"/>
+                        </a:ext>
+                      </a:extLst>
+                    </a:blip>
+                    <a:stretch>
+                      <a:fillRect/>
+                    </a:stretch>
+                  </pic:blipFill>
+                  <pic:spPr>
+                    <a:xfrm>
+                      <a:off x="0" y="0"/>
+                      <a:ext cx="6405880" cy="1955800"/>
+                    </a:xfrm>
+                    <a:prstGeom prst="rect">
+                      <a:avLst/>
+                    </a:prstGeom>
+                  </pic:spPr>
+                </pic:pic>
+              </a:graphicData>
+            </a:graphic>
+            <wp14:sizeRelH relativeFrom="page">
+              <wp14:pctWidth>0</wp14:pctWidth>
+            </wp14:sizeRelH>
+            <wp14:sizeRelV relativeFrom="page">
+              <wp14:pctHeight>0</wp14:pctHeight>
+            </wp14:sizeRelV>
+          </wp:anchor>
+        </w:drawing>
+      </w:r>
+      <w:r>
+        <w:rPr>
+          <w:noProof/>
+        </w:rPr>
+        <mc:AlternateContent>
+          <mc:Choice Requires="wps">
+            <w:drawing>
+              <wp:anchor distT="0" distB="0" distL="114300" distR="114300" simplePos="0" relativeHeight="251660288" behindDoc="0" locked="0" layoutInCell="1" allowOverlap="1" wp14:anchorId="06238D43" wp14:editId="73B4E847">
+                <wp:simplePos x="0" y="0"/>
+                <wp:positionH relativeFrom="column">
+                  <wp:posOffset>0</wp:posOffset>
+                </wp:positionH>
+                <wp:positionV relativeFrom="paragraph">
+                  <wp:posOffset>4021455</wp:posOffset>
+                </wp:positionV>
+                <wp:extent cx="6389370" cy="635"/>
+                <wp:effectExtent l="0" t="0" r="0" b="0"/>
+                <wp:wrapThrough wrapText="bothSides">
+                  <wp:wrapPolygon edited="0">
+                    <wp:start x="0" y="0"/>
+                    <wp:lineTo x="0" y="21600"/>
+                    <wp:lineTo x="21600" y="21600"/>
+                    <wp:lineTo x="21600" y="0"/>
+                  </wp:wrapPolygon>
+                </wp:wrapThrough>
+                <wp:docPr id="1" name="Text Box 1"/>
+                <wp:cNvGraphicFramePr/>
+                <a:graphic xmlns:a="http://schemas.openxmlformats.org/drawingml/2006/main">
+                  <a:graphicData uri="http://schemas.microsoft.com/office/word/2010/wordprocessingShape">
+                    <wps:wsp>
+                      <wps:cNvSpPr txBox="1"/>
+                      <wps:spPr>
+                        <a:xfrm>
+                          <a:off x="0" y="0"/>
+                          <a:ext cx="6389370" cy="635"/>
+                        </a:xfrm>
+                        <a:prstGeom prst="rect">
+                          <a:avLst/>
+                        </a:prstGeom>
+                        <a:solidFill>
+                          <a:prstClr val="white"/>
+                        </a:solidFill>
+                        <a:ln>
+                          <a:noFill/>
+                        </a:ln>
+                      </wps:spPr>
+                      <wps:txbx>
+                        <w:txbxContent>
+                          <w:p>
+                            <w:pPr>
+                              <w:pStyle w:val="Caption"/>
+                              <w:rPr>
+                                <w:rFonts w:ascii="Times New Roman" w:hAnsi="Times New Roman"/>
+                                <w:i w:val="0"/>
+                                <w:iCs w:val="0"/>
+                                <w:noProof/>
+                                <w:sz w:val="20"/>
+                              </w:rPr>
+                            </w:pPr>
+                            <w:r>
+                              <w:rPr>
+                                <w:i w:val="0"/>
+                                <w:iCs w:val="0"/>
+                              </w:rPr>
+                              <w:t xml:space="preserve">Figure </w:t>
+                            </w:r>
+                            <w:r>
+                              <w:rPr>
+                                <w:i w:val="0"/>
+                                <w:iCs w:val="0"/>
+                              </w:rPr>
+                              <w:t>1</w:t>
+                            </w:r>
+                            <w:r>
+                              <w:rPr>
+                                <w:i w:val="0"/>
+                                <w:iCs w:val="0"/>
+                              </w:rPr>
+                              <w:t xml:space="preserve"> Contoured plot (10 levels from 2 to 20 times of background noise rms) of selected channels of spectral window 3 that displays prominent signs of a bipolar outflow feature</w:t>
+                            </w:r>
+                            <w:r>
+                              <w:rPr>
+                                <w:i w:val="0"/>
+                                <w:iCs w:val="0"/>
+                              </w:rPr>
+                              <w:t>.</w:t>
+                            </w:r>
+                          </w:p>
+                        </w:txbxContent>
+                      </wps:txbx>
+                      <wps:bodyPr rot="0" spcFirstLastPara="0" vertOverflow="overflow" horzOverflow="overflow" vert="horz" wrap="square" lIns="0" tIns="0" rIns="0" bIns="0" numCol="1" spcCol="0" rtlCol="0" fromWordArt="0" anchor="t" anchorCtr="0" forceAA="0" compatLnSpc="1">
+                        <a:prstTxWarp prst="textNoShape">
+                          <a:avLst/>
+                        </a:prstTxWarp>
+                        <a:spAutoFit/>
+                      </wps:bodyPr>
+                    </wps:wsp>
+                  </a:graphicData>
+                </a:graphic>
+              </wp:anchor>
+            </w:drawing>
+          </mc:Choice>
+          <mc:Fallback>
+            <w:pict>
+              <v:shape w14:anchorId="06238D43" id="Text Box 1" o:spid="_x0000_s1027" type="#_x0000_t202" style="position:absolute;left:0;text-align:left;margin-left:0;margin-top:316.65pt;width:503.1pt;height:.05pt;z-index:251660288;visibility:visible;mso-wrap-style:square;mso-wrap-distance-left:9pt;mso-wrap-distance-top:0;mso-wrap-distance-right:9pt;mso-wrap-distance-bottom:0;mso-position-horizontal:absolute;mso-position-horizontal-relative:text;mso-position-vertical:absolute;mso-position-vertical-relative:text;v-text-anchor:top" o:gfxdata="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" stroked="f">
+                <v:textbox style="mso-fit-shape-to-text:t" inset="0,0,0,0">
+                  <w:txbxContent>
+                    <w:p>
+                      <w:pPr>
+                        <w:pStyle w:val="Caption"/>
+                        <w:rPr>
+                          <w:rFonts w:ascii="Times New Roman" w:hAnsi="Times New Roman"/>
+                          <w:i w:val="0"/>
+                          <w:iCs w:val="0"/>
+                          <w:noProof/>
+                          <w:sz w:val="20"/>
+                        </w:rPr>
+                      </w:pPr>
+                      <w:r>
+                        <w:rPr>
+                          <w:i w:val="0"/>
+                          <w:iCs w:val="0"/>
+                        </w:rPr>
+                        <w:t xml:space="preserve">Figure </w:t>
+                      </w:r>
+                      <w:r>
+                        <w:rPr>
+                          <w:i w:val="0"/>
+                          <w:iCs w:val="0"/>
+                        </w:rPr>
+                        <w:t>1</w:t>
+                      </w:r>
+                      <w:r>
+                        <w:rPr>
+                          <w:i w:val="0"/>
+                          <w:iCs w:val="0"/>
+                        </w:rPr>
+                        <w:t xml:space="preserve"> Contoured plot (10 levels from 2 to 20 times of background noise rms) of selected channels of spectral window 3 that displays prominent signs of a bipolar outflow feature</w:t>
+                      </w:r>
+                      <w:r>
+                        <w:rPr>
+                          <w:i w:val="0"/>
+                          <w:iCs w:val="0"/>
+                        </w:rPr>
+                        <w:t>.</w:t>
+                      </w:r>
+                    </w:p>
+                  </w:txbxContent>
+                </v:textbox>
+                <w10:wrap type="through"/>
+              </v:shape>
+            </w:pict>
+          </mc:Fallback>
+        </mc:AlternateContent>
+      </w:r>
+      <w:r>
+        <w:rPr>
+          <w:noProof/>
+        </w:rPr>
+        <w:drawing>
+          <wp:anchor distT="0" distB="0" distL="114300" distR="114300" simplePos="0" relativeHeight="251658240" behindDoc="0" locked="0" layoutInCell="1" allowOverlap="1" wp14:anchorId="27DBF9BC" wp14:editId="203A2980">
+            <wp:simplePos x="0" y="0"/>
+            <wp:positionH relativeFrom="margin">
+              <wp:align>left</wp:align>
+            </wp:positionH>
+            <wp:positionV relativeFrom="paragraph">
+              <wp:posOffset>0</wp:posOffset>
+            </wp:positionV>
+            <wp:extent cx="6389370" cy="3964305"/>
+            <wp:effectExtent l="0" t="0" r="0" b="0"/>
+            <wp:wrapThrough wrapText="bothSides">
+              <wp:wrapPolygon edited="0">
+                <wp:start x="0" y="0"/>
+                <wp:lineTo x="0" y="21486"/>
+                <wp:lineTo x="21510" y="21486"/>
+                <wp:lineTo x="21510" y="0"/>
+                <wp:lineTo x="0" y="0"/>
+              </wp:wrapPolygon>
+            </wp:wrapThrough>
+            <wp:docPr id="2" name="Picture 2"/>
+            <wp:cNvGraphicFramePr>
+              <a:graphicFrameLocks xmlns:a="http://schemas.openxmlformats.org/drawingml/2006/main" noChangeAspect="1"/>
+            </wp:cNvGraphicFramePr>
+            <a:graphic xmlns:a="http://schemas.openxmlformats.org/drawingml/2006/main">
+              <a:graphicData uri="http://schemas.openxmlformats.org/drawingml/2006/picture">
+                <pic:pic xmlns:pic="http://schemas.openxmlformats.org/drawingml/2006/picture">
+                  <pic:nvPicPr>
+                    <pic:cNvPr id="2" name="spw3_slices.png"/>
+                    <pic:cNvPicPr/>
+                  </pic:nvPicPr>
+                  <pic:blipFill>
+                    <a:blip r:embed="rId10">
+                      <a:extLst>
+                        <a:ext uri="{28A0092B-C50C-407E-A947-70E740481C1C}">
+                          <a14:useLocalDpi xmlns:a14="http://schemas.microsoft.com/office/drawing/2010/main" val="0"/>
+                        </a:ext>
+                      </a:extLst>
+                    </a:blip>
+                    <a:stretch>
+                      <a:fillRect/>
+                    </a:stretch>
+                  </pic:blipFill>
+                  <pic:spPr>
+                    <a:xfrm>
+                      <a:off x="0" y="0"/>
+                      <a:ext cx="6408604" cy="3976092"/>
+                    </a:xfrm>
+                    <a:prstGeom prst="rect">
+                      <a:avLst/>
+                    </a:prstGeom>
+                  </pic:spPr>
+                </pic:pic>
+              </a:graphicData>
+            </a:graphic>
+            <wp14:sizeRelH relativeFrom="page">
+              <wp14:pctWidth>0</wp14:pctWidth>
+            </wp14:sizeRelH>
+            <wp14:sizeRelV relativeFrom="page">
+              <wp14:pctHeight>0</wp14:pctHeight>
+            </wp14:sizeRelV>
+          </wp:anchor>
+        </w:drawing>
+      </w:r>
+      <w:r>
+        <w:rPr>
+          <w:rFonts w:cs="Times New Roman"/>
+          <w:b/>
+          <w:sz w:val="18"/>
+          <w:szCs w:val="18"/>
+        </w:rPr>
+        <w:t>5</w:t>
+      </w:r>
+      <w:r>
+        <w:rPr>
+          <w:rFonts w:cs="Times New Roman"/>
+          <w:b/>
+          <w:sz w:val="18"/>
+          <w:szCs w:val="18"/>
+        </w:rPr>
+        <w:t xml:space="preserve">. </w:t>
+      </w:r>
+      <w:r>
+        <w:rPr>
+          <w:rFonts w:cs="Times New Roman"/>
+          <w:b/>
+          <w:sz w:val="18"/>
+          <w:szCs w:val="18"/>
+        </w:rPr>
+        <w:t xml:space="preserve">Discussion: </w:t>
+      </w:r>
+      <w:r>
+        <w:rPr>
+          <w:rFonts w:cs="Times New Roman"/>
+          <w:b/>
+          <w:sz w:val="18"/>
+          <w:szCs w:val="18"/>
+        </w:rPr>
+        <w:t>motion of the source</w:t>
+      </w:r>
+      <w:r>
+        <w:rPr>
+          <w:rFonts w:cs="Times New Roman"/>
+          <w:b/>
+          <w:sz w:val="18"/>
+          <w:szCs w:val="18"/>
+        </w:rPr>
+        <w:t xml:space="preserve"> </w:t>
+      </w:r>
+    </w:p>
+    <w:p>
+      <w:pPr>
+        <w:pStyle w:val="IOPText"/>
+        <w:ind w:firstLine="0"/>
+        <w:rPr>
+          <w:rFonts w:cs="Times New Roman"/>
+          <w:bCs/>
+          <w:sz w:val="18"/>
+          <w:szCs w:val="18"/>
+        </w:rPr>
+      </w:pPr>
+      <w:r>
+        <w:rPr>
+          <w:rFonts w:cs="Times New Roman"/>
+          <w:bCs/>
+          <w:sz w:val="18"/>
+          <w:szCs w:val="18"/>
+        </w:rPr>
+        <w:t xml:space="preserve">In certain spectral windows such as spectral window 3 and spectral window </w:t>
+      </w:r>
+      <w:r>
+        <w:rPr>
+          <w:rFonts w:cs="Times New Roman"/>
+          <w:bCs/>
+          <w:sz w:val="18"/>
+          <w:szCs w:val="18"/>
+        </w:rPr>
+        <w:t xml:space="preserve">2, a bipolar outflow is clearly visible and in progress with each channel. </w:t>
+      </w:r>
+      <w:r>
+        <w:rPr>
+          <w:rFonts w:cs="Times New Roman"/>
+          <w:bCs/>
+          <w:sz w:val="18"/>
+          <w:szCs w:val="18"/>
+        </w:rPr>
+        <w:t xml:space="preserve">In other spectral windows, the source appears to be in some type of less well-defined motion that revolves around its (visual) center. Such pattern is visible in contoured plots of spectral window  </w:t>
+      </w:r>
+    </w:p>
+    <w:p>
+      <w:pPr>
+        <w:pStyle w:val="IOPText"/>
+        <w:ind w:firstLine="0"/>
+        <w:rPr>
+          <w:rFonts w:cs="Times New Roman"/>
+          <w:bCs/>
+          <w:sz w:val="18"/>
+          <w:szCs w:val="18"/>
+        </w:rPr>
+      </w:pPr>
+    </w:p>
+    <w:p>
+      <w:pPr>
+        <w:pStyle w:val="IOPText"/>
+        <w:ind w:firstLine="0"/>
+        <w:rPr>
+          <w:rFonts w:cs="Times New Roman"/>
+          <w:bCs/>
+          <w:sz w:val="18"/>
+          <w:szCs w:val="18"/>
+        </w:rPr>
+      </w:pPr>
+    </w:p>
+    <w:p>
+      <w:pPr>
+        <w:pStyle w:val="IOPText"/>
+        <w:ind w:firstLine="0"/>
+        <w:rPr>
+          <w:rFonts w:cs="Times New Roman"/>
+          <w:bCs/>
+          <w:sz w:val="18"/>
+          <w:szCs w:val="18"/>
         </w:rPr>
       </w:pPr>
       <w:bookmarkStart w:id="0" w:name="_GoBack"/>
       <w:bookmarkEnd w:id="0"/>
+    </w:p>
+    <w:p>
+      <w:pPr>
+        <w:pStyle w:val="IOPText"/>
+        <w:ind w:firstLine="0"/>
+        <w:rPr>
+          <w:rFonts w:cs="Times New Roman"/>
+          <w:bCs/>
+          <w:sz w:val="18"/>
+          <w:szCs w:val="18"/>
+        </w:rPr>
+      </w:pPr>
+    </w:p>
+    <w:p>
+      <w:pPr>
+        <w:pStyle w:val="IOPText"/>
+        <w:ind w:firstLine="0"/>
+        <w:rPr>
+          <w:rFonts w:cs="Times New Roman"/>
+          <w:bCs/>
+          <w:sz w:val="18"/>
+          <w:szCs w:val="18"/>
+        </w:rPr>
+      </w:pPr>
+    </w:p>
+    <w:p>
+      <w:pPr>
+        <w:pStyle w:val="IOPText"/>
+        <w:ind w:firstLine="0"/>
+        <w:rPr>
+          <w:rFonts w:cs="Times New Roman"/>
+          <w:bCs/>
+          <w:sz w:val="18"/>
+          <w:szCs w:val="18"/>
+        </w:rPr>
+      </w:pPr>
+    </w:p>
+    <w:p>
+      <w:pPr>
+        <w:pStyle w:val="IOPText"/>
+        <w:ind w:firstLine="0"/>
+        <w:rPr>
+          <w:rFonts w:cs="Times New Roman"/>
+          <w:bCs/>
+          <w:sz w:val="18"/>
+          <w:szCs w:val="18"/>
+        </w:rPr>
+      </w:pPr>
+    </w:p>
+    <w:p>
+      <w:pPr>
+        <w:pStyle w:val="IOPText"/>
+        <w:ind w:firstLine="0"/>
+        <w:rPr>
+          <w:rFonts w:cs="Times New Roman"/>
+          <w:bCs/>
+          <w:sz w:val="18"/>
+          <w:szCs w:val="18"/>
+        </w:rPr>
+      </w:pPr>
+    </w:p>
+    <w:p>
+      <w:pPr>
+        <w:pStyle w:val="IOPText"/>
+        <w:ind w:firstLine="0"/>
+        <w:rPr>
+          <w:rFonts w:cs="Times New Roman"/>
+          <w:bCs/>
+          <w:sz w:val="18"/>
+          <w:szCs w:val="18"/>
+        </w:rPr>
+      </w:pPr>
+    </w:p>
+    <w:p>
+      <w:pPr>
+        <w:pStyle w:val="IOPText"/>
+        <w:ind w:firstLine="0"/>
+        <w:rPr>
+          <w:rFonts w:cs="Times New Roman"/>
+          <w:bCs/>
+          <w:sz w:val="18"/>
+          <w:szCs w:val="18"/>
+        </w:rPr>
+      </w:pPr>
+    </w:p>
+    <w:p>
+      <w:pPr>
+        <w:pStyle w:val="IOPText"/>
+        <w:ind w:firstLine="0"/>
+        <w:rPr>
+          <w:rFonts w:cs="Times New Roman"/>
+          <w:bCs/>
+          <w:sz w:val="18"/>
+          <w:szCs w:val="18"/>
+        </w:rPr>
+      </w:pPr>
+    </w:p>
+    <w:p>
+      <w:pPr>
+        <w:pStyle w:val="IOPText"/>
+        <w:ind w:firstLine="0"/>
+        <w:rPr>
+          <w:rFonts w:cs="Times New Roman"/>
+          <w:bCs/>
+          <w:sz w:val="18"/>
+          <w:szCs w:val="18"/>
+        </w:rPr>
+      </w:pPr>
+    </w:p>
+    <w:p>
+      <w:pPr>
+        <w:pStyle w:val="IOPText"/>
+        <w:ind w:firstLine="0"/>
+        <w:rPr>
+          <w:rFonts w:cs="Times New Roman"/>
+          <w:bCs/>
+          <w:sz w:val="18"/>
+          <w:szCs w:val="18"/>
+        </w:rPr>
+      </w:pPr>
+    </w:p>
+    <w:p>
+      <w:pPr>
+        <w:pStyle w:val="IOPText"/>
+        <w:ind w:firstLine="0"/>
+        <w:rPr>
+          <w:rFonts w:cs="Times New Roman"/>
+          <w:bCs/>
+          <w:sz w:val="18"/>
+          <w:szCs w:val="18"/>
+        </w:rPr>
+      </w:pPr>
+    </w:p>
+    <w:p>
+      <w:pPr>
+        <w:pStyle w:val="IOPText"/>
+        <w:ind w:firstLine="204"/>
+        <w:rPr>
+          <w:noProof/>
+        </w:rPr>
+      </w:pPr>
+    </w:p>
+    <w:p>
+      <w:pPr>
+        <w:pStyle w:val="IOPText"/>
+        <w:ind w:firstLine="0"/>
+        <w:rPr>
+          <w:noProof/>
+        </w:rPr>
+      </w:pPr>
+      <w:r>
+        <w:rPr>
+          <w:rFonts w:cs="Times New Roman"/>
+          <w:bCs/>
+          <w:noProof/>
+          <w:sz w:val="18"/>
+          <w:szCs w:val="18"/>
+        </w:rPr>
+        <w:lastRenderedPageBreak/>
+        <w:drawing>
+          <wp:anchor distT="0" distB="0" distL="114300" distR="114300" simplePos="0" relativeHeight="251665408" behindDoc="0" locked="0" layoutInCell="1" allowOverlap="1" wp14:anchorId="52B75C88" wp14:editId="6F357C8E">
+            <wp:simplePos x="0" y="0"/>
+            <wp:positionH relativeFrom="margin">
+              <wp:align>right</wp:align>
+            </wp:positionH>
+            <wp:positionV relativeFrom="paragraph">
+              <wp:posOffset>147320</wp:posOffset>
+            </wp:positionV>
+            <wp:extent cx="6400800" cy="5875020"/>
+            <wp:effectExtent l="0" t="0" r="0" b="0"/>
+            <wp:wrapThrough wrapText="bothSides">
+              <wp:wrapPolygon edited="0">
+                <wp:start x="0" y="0"/>
+                <wp:lineTo x="0" y="21502"/>
+                <wp:lineTo x="21536" y="21502"/>
+                <wp:lineTo x="21536" y="0"/>
+                <wp:lineTo x="0" y="0"/>
+              </wp:wrapPolygon>
+            </wp:wrapThrough>
+            <wp:docPr id="5" name="Picture 5"/>
+            <wp:cNvGraphicFramePr>
+              <a:graphicFrameLocks xmlns:a="http://schemas.openxmlformats.org/drawingml/2006/main" noChangeAspect="1"/>
+            </wp:cNvGraphicFramePr>
+            <a:graphic xmlns:a="http://schemas.openxmlformats.org/drawingml/2006/main">
+              <a:graphicData uri="http://schemas.openxmlformats.org/drawingml/2006/picture">
+                <pic:pic xmlns:pic="http://schemas.openxmlformats.org/drawingml/2006/picture">
+                  <pic:nvPicPr>
+                    <pic:cNvPr id="5" name="spw5_slices.png"/>
+                    <pic:cNvPicPr/>
+                  </pic:nvPicPr>
+                  <pic:blipFill>
+                    <a:blip r:embed="rId11">
+                      <a:extLst>
+                        <a:ext uri="{28A0092B-C50C-407E-A947-70E740481C1C}">
+                          <a14:useLocalDpi xmlns:a14="http://schemas.microsoft.com/office/drawing/2010/main" val="0"/>
+                        </a:ext>
+                      </a:extLst>
+                    </a:blip>
+                    <a:stretch>
+                      <a:fillRect/>
+                    </a:stretch>
+                  </pic:blipFill>
+                  <pic:spPr>
+                    <a:xfrm>
+                      <a:off x="0" y="0"/>
+                      <a:ext cx="6400800" cy="5875020"/>
+                    </a:xfrm>
+                    <a:prstGeom prst="rect">
+                      <a:avLst/>
+                    </a:prstGeom>
+                  </pic:spPr>
+                </pic:pic>
+              </a:graphicData>
+            </a:graphic>
+            <wp14:sizeRelH relativeFrom="page">
+              <wp14:pctWidth>0</wp14:pctWidth>
+            </wp14:sizeRelH>
+            <wp14:sizeRelV relativeFrom="page">
+              <wp14:pctHeight>0</wp14:pctHeight>
+            </wp14:sizeRelV>
+          </wp:anchor>
+        </w:drawing>
+      </w:r>
+    </w:p>
+    <w:p>
+      <w:pPr>
+        <w:pStyle w:val="IOPText"/>
+        <w:ind w:firstLine="204"/>
+        <w:rPr>
+          <w:noProof/>
+        </w:rPr>
+      </w:pPr>
+    </w:p>
+    <w:p>
+      <w:pPr>
+        <w:pStyle w:val="IOPH1"/>
+        <w:rPr>
+          <w:noProof/>
+        </w:rPr>
+      </w:pPr>
       <w:r>
         <w:rPr>
           <w:noProof/>
@@ -517,8 +1530,8 @@
     </w:p>
     <w:p/>
     <w:sectPr>
-      <w:headerReference w:type="default" r:id="rId9"/>
-      <w:footerReference w:type="default" r:id="rId10"/>
+      <w:headerReference w:type="default" r:id="rId12"/>
+      <w:footerReference w:type="default" r:id="rId13"/>
       <w:type w:val="continuous"/>
       <w:pgSz w:w="11906" w:h="16838" w:code="9"/>
       <w:pgMar w:top="1418" w:right="907" w:bottom="2041" w:left="907" w:header="709" w:footer="709" w:gutter="0"/>
@@ -1010,6 +2023,7 @@
     <w:lsdException w:name="HTML Sample" w:semiHidden="1" w:unhideWhenUsed="1"/>
     <w:lsdException w:name="HTML Typewriter" w:semiHidden="1" w:unhideWhenUsed="1"/>
     <w:lsdException w:name="HTML Variable" w:semiHidden="1" w:unhideWhenUsed="1"/>
+    <w:lsdException w:name="Normal Table" w:semiHidden="1" w:unhideWhenUsed="1"/>
     <w:lsdException w:name="annotation subject" w:semiHidden="1" w:unhideWhenUsed="1"/>
     <w:lsdException w:name="No List" w:semiHidden="1" w:unhideWhenUsed="1"/>
     <w:lsdException w:name="Outline List 1" w:semiHidden="1" w:unhideWhenUsed="1"/>
@@ -1056,8 +2070,10 @@
     <w:lsdException w:name="Table Subtle 2" w:semiHidden="1" w:unhideWhenUsed="1"/>
     <w:lsdException w:name="Table Web 1" w:semiHidden="1" w:unhideWhenUsed="1"/>
     <w:lsdException w:name="Table Web 2" w:semiHidden="1" w:unhideWhenUsed="1"/>
+    <w:lsdException w:name="Table Web 3" w:semiHidden="1" w:unhideWhenUsed="1"/>
     <w:lsdException w:name="Balloon Text" w:semiHidden="1" w:unhideWhenUsed="1"/>
     <w:lsdException w:name="Table Grid" w:uiPriority="39"/>
+    <w:lsdException w:name="Table Theme" w:semiHidden="1" w:unhideWhenUsed="1"/>
     <w:lsdException w:name="Placeholder Text" w:semiHidden="1"/>
     <w:lsdException w:name="No Spacing" w:uiPriority="1" w:qFormat="1"/>
     <w:lsdException w:name="Light Shading" w:uiPriority="60"/>
@@ -1668,6 +2684,25 @@
       <w:noProof/>
       <w:sz w:val="18"/>
       <w:lang w:val="en-GB" w:eastAsia="en-US"/>
+    </w:rPr>
+  </w:style>
+  <w:style w:type="paragraph" w:styleId="Caption">
+    <w:name w:val="caption"/>
+    <w:basedOn w:val="Normal"/>
+    <w:next w:val="Normal"/>
+    <w:uiPriority w:val="35"/>
+    <w:unhideWhenUsed/>
+    <w:qFormat/>
+    <w:rsid w:val="00BE00A5"/>
+    <w:pPr>
+      <w:spacing w:after="200" w:line="240" w:lineRule="auto"/>
+    </w:pPr>
+    <w:rPr>
+      <w:i/>
+      <w:iCs/>
+      <w:color w:val="44546A" w:themeColor="text2"/>
+      <w:sz w:val="18"/>
+      <w:szCs w:val="18"/>
     </w:rPr>
   </w:style>
 </w:styles>

</xml_diff>